<commit_message>
add order details page
</commit_message>
<xml_diff>
--- a/cite structure.docx
+++ b/cite structure.docx
@@ -130,7 +130,6 @@
       <w:r>
         <w:rPr>
           <w:color w:val="00B050"/>
-          <w:lang w:val="en-US"/>
         </w:rPr>
         <w:t>(</w:t>
       </w:r>
@@ -180,6 +179,24 @@
         </w:rPr>
         <w:t xml:space="preserve">○ Оплата. </w:t>
       </w:r>
+      <w:r>
+        <w:rPr>
+          <w:color w:val="FF0000"/>
+        </w:rPr>
+        <w:t xml:space="preserve"> (</w:t>
+      </w:r>
+      <w:r>
+        <w:rPr>
+          <w:color w:val="00B050"/>
+        </w:rPr>
+        <w:t>с указанного счёта</w:t>
+      </w:r>
+      <w:r>
+        <w:rPr>
+          <w:color w:val="FF0000"/>
+        </w:rPr>
+        <w:t>, со случайного)</w:t>
+      </w:r>
     </w:p>
     <w:p>
       <w:r>
@@ -253,6 +270,30 @@
           <w:color w:val="FF0000"/>
         </w:rPr>
         <w:t xml:space="preserve">○ История заказов. </w:t>
+      </w:r>
+      <w:r>
+        <w:rPr>
+          <w:color w:val="FF0000"/>
+        </w:rPr>
+        <w:t>(</w:t>
+      </w:r>
+      <w:r>
+        <w:rPr>
+          <w:color w:val="00B050"/>
+        </w:rPr>
+        <w:t xml:space="preserve">последний заказ, список заказов, </w:t>
+      </w:r>
+      <w:r>
+        <w:rPr>
+          <w:color w:val="00B050"/>
+        </w:rPr>
+        <w:t>детали заказа</w:t>
+      </w:r>
+      <w:r>
+        <w:rPr>
+          <w:color w:val="FF0000"/>
+        </w:rPr>
+        <w:t>)</w:t>
       </w:r>
     </w:p>
     <w:p>
@@ -529,6 +570,7 @@
     <w:lsdException w:name="HTML Sample" w:semiHidden="1" w:unhideWhenUsed="1"/>
     <w:lsdException w:name="HTML Typewriter" w:semiHidden="1" w:unhideWhenUsed="1"/>
     <w:lsdException w:name="HTML Variable" w:semiHidden="1" w:unhideWhenUsed="1"/>
+    <w:lsdException w:name="Normal Table" w:semiHidden="1" w:unhideWhenUsed="1"/>
     <w:lsdException w:name="annotation subject" w:semiHidden="1" w:unhideWhenUsed="1"/>
     <w:lsdException w:name="No List" w:semiHidden="1" w:unhideWhenUsed="1"/>
     <w:lsdException w:name="Outline List 1" w:semiHidden="1" w:unhideWhenUsed="1"/>
@@ -571,8 +613,11 @@
     <w:lsdException w:name="Table Contemporary" w:semiHidden="1" w:unhideWhenUsed="1"/>
     <w:lsdException w:name="Table Elegant" w:semiHidden="1" w:unhideWhenUsed="1"/>
     <w:lsdException w:name="Table Professional" w:semiHidden="1" w:unhideWhenUsed="1"/>
+    <w:lsdException w:name="Table Subtle 1" w:semiHidden="1" w:unhideWhenUsed="1"/>
     <w:lsdException w:name="Table Subtle 2" w:semiHidden="1" w:unhideWhenUsed="1"/>
     <w:lsdException w:name="Table Web 1" w:semiHidden="1" w:unhideWhenUsed="1"/>
+    <w:lsdException w:name="Table Web 2" w:semiHidden="1" w:unhideWhenUsed="1"/>
+    <w:lsdException w:name="Table Web 3" w:semiHidden="1" w:unhideWhenUsed="1"/>
     <w:lsdException w:name="Balloon Text" w:semiHidden="1" w:unhideWhenUsed="1"/>
     <w:lsdException w:name="Table Grid" w:uiPriority="39"/>
     <w:lsdException w:name="Table Theme" w:semiHidden="1" w:unhideWhenUsed="1"/>

</xml_diff>

<commit_message>
add payment from random acoount
</commit_message>
<xml_diff>
--- a/cite structure.docx
+++ b/cite structure.docx
@@ -80,6 +80,9 @@
     <w:p>
       <w:pPr>
         <w:ind w:firstLine="708"/>
+        <w:rPr>
+          <w:lang w:val="en-US"/>
+        </w:rPr>
       </w:pPr>
       <w:r>
         <w:t xml:space="preserve">○ </w:t>
@@ -95,7 +98,7 @@
       </w:r>
       <w:r>
         <w:rPr>
-          <w:color w:val="FF0000"/>
+          <w:color w:val="00B050"/>
         </w:rPr>
         <w:t>с отзывами</w:t>
       </w:r>
@@ -147,6 +150,19 @@
       </w:r>
       <w:r>
         <w:rPr>
+          <w:color w:val="FF0000"/>
+          <w:lang w:val="en-US"/>
+        </w:rPr>
+        <w:t xml:space="preserve">, </w:t>
+      </w:r>
+      <w:r>
+        <w:rPr>
+          <w:color w:val="FF0000"/>
+        </w:rPr>
+        <w:t>изменение количества товаров в корзине</w:t>
+      </w:r>
+      <w:r>
+        <w:rPr>
           <w:color w:val="00B050"/>
         </w:rPr>
         <w:t>)</w:t>
@@ -195,7 +211,19 @@
         <w:rPr>
           <w:color w:val="FF0000"/>
         </w:rPr>
-        <w:t>, со случайного)</w:t>
+        <w:t xml:space="preserve">, </w:t>
+      </w:r>
+      <w:r>
+        <w:rPr>
+          <w:color w:val="00B050"/>
+        </w:rPr>
+        <w:t>со случайного</w:t>
+      </w:r>
+      <w:r>
+        <w:rPr>
+          <w:color w:val="FF0000"/>
+        </w:rPr>
+        <w:t>)</w:t>
       </w:r>
     </w:p>
     <w:p>
@@ -291,6 +319,18 @@
       </w:r>
       <w:r>
         <w:rPr>
+          <w:color w:val="00B050"/>
+        </w:rPr>
+        <w:t xml:space="preserve">, </w:t>
+      </w:r>
+      <w:r>
+        <w:rPr>
+          <w:color w:val="FF0000"/>
+        </w:rPr>
+        <w:t>повторный заказ</w:t>
+      </w:r>
+      <w:r>
+        <w:rPr>
           <w:color w:val="FF0000"/>
         </w:rPr>
         <w:t>)</w:t>
@@ -298,66 +338,87 @@
     </w:p>
     <w:p>
       <w:r>
-        <w:t xml:space="preserve">● Административный раздел: </w:t>
+        <w:t>● Административный раздел</w:t>
+      </w:r>
+      <w:r>
+        <w:t xml:space="preserve"> (</w:t>
+      </w:r>
+      <w:r>
+        <w:rPr>
+          <w:color w:val="4472C4" w:themeColor="accent5"/>
+        </w:rPr>
+        <w:t>разобраться с кастомизацией админ панели</w:t>
+      </w:r>
+      <w:r>
+        <w:t>)</w:t>
+      </w:r>
+      <w:r>
+        <w:t xml:space="preserve">: </w:t>
       </w:r>
     </w:p>
     <w:p>
       <w:pPr>
         <w:ind w:firstLine="708"/>
         <w:rPr>
-          <w:color w:val="0070C0"/>
-        </w:rPr>
-      </w:pPr>
-      <w:r>
-        <w:rPr>
-          <w:color w:val="0070C0"/>
+          <w:color w:val="4472C4" w:themeColor="accent5"/>
+        </w:rPr>
+      </w:pPr>
+      <w:r>
+        <w:rPr>
+          <w:color w:val="4472C4" w:themeColor="accent5"/>
         </w:rPr>
         <w:t xml:space="preserve">○ Просмотр и редактирование товаров. </w:t>
       </w:r>
       <w:r>
         <w:rPr>
-          <w:color w:val="0070C0"/>
-        </w:rPr>
-        <w:t>(</w:t>
-      </w:r>
-      <w:r>
-        <w:rPr>
-          <w:color w:val="0070C0"/>
-        </w:rPr>
-        <w:t>надо улучшить)</w:t>
+          <w:color w:val="4472C4" w:themeColor="accent5"/>
+        </w:rPr>
+        <w:t>(надо улучшить)</w:t>
       </w:r>
     </w:p>
     <w:p>
       <w:pPr>
         <w:ind w:firstLine="708"/>
         <w:rPr>
-          <w:color w:val="FF0000"/>
-        </w:rPr>
-      </w:pPr>
-      <w:r>
-        <w:rPr>
-          <w:color w:val="FF0000"/>
+          <w:color w:val="4472C4" w:themeColor="accent5"/>
+        </w:rPr>
+      </w:pPr>
+      <w:r>
+        <w:rPr>
+          <w:color w:val="4472C4" w:themeColor="accent5"/>
         </w:rPr>
         <w:t xml:space="preserve">○ Просмотр и редактирование заказов. </w:t>
       </w:r>
+      <w:r>
+        <w:rPr>
+          <w:color w:val="4472C4" w:themeColor="accent5"/>
+        </w:rPr>
+        <w:t xml:space="preserve"> (сделано, но неудобно)</w:t>
+      </w:r>
     </w:p>
     <w:p>
       <w:pPr>
         <w:ind w:firstLine="708"/>
-      </w:pPr>
-      <w:r>
-        <w:rPr>
-          <w:color w:val="0070C0"/>
+        <w:rPr>
+          <w:color w:val="4472C4" w:themeColor="accent5"/>
+        </w:rPr>
+      </w:pPr>
+      <w:r>
+        <w:rPr>
+          <w:color w:val="4472C4" w:themeColor="accent5"/>
         </w:rPr>
         <w:t>○ Просмотр и редактирование категорий каталога</w:t>
       </w:r>
       <w:r>
         <w:rPr>
-          <w:color w:val="0070C0"/>
+          <w:color w:val="4472C4" w:themeColor="accent5"/>
         </w:rPr>
         <w:t xml:space="preserve"> (сделано, но неудобно)</w:t>
       </w:r>
       <w:r>
+        <w:rPr>
+          <w:color w:val="4472C4" w:themeColor="accent5"/>
+        </w:rPr>
         <w:t>.</w:t>
       </w:r>
     </w:p>
@@ -367,7 +428,7 @@
       </w:pPr>
       <w:r>
         <w:rPr>
-          <w:color w:val="0070C0"/>
+          <w:color w:val="FF0000"/>
         </w:rPr>
         <w:t>○</w:t>
       </w:r>

</xml_diff>

<commit_message>
add main page content
</commit_message>
<xml_diff>
--- a/cite structure.docx
+++ b/cite structure.docx
@@ -18,24 +18,31 @@
     <w:p>
       <w:pPr>
         <w:rPr>
-          <w:color w:val="FF0000"/>
-        </w:rPr>
-      </w:pPr>
-      <w:r>
-        <w:rPr>
-          <w:color w:val="FF0000"/>
-        </w:rPr>
-        <w:t>● Главная страница. (</w:t>
-      </w:r>
-      <w:r>
-        <w:rPr>
-          <w:color w:val="00B050"/>
-        </w:rPr>
-        <w:t>верстка</w:t>
-      </w:r>
-      <w:r>
-        <w:rPr>
-          <w:color w:val="FF0000"/>
+          <w:color w:val="00B050"/>
+        </w:rPr>
+      </w:pPr>
+      <w:r>
+        <w:rPr>
+          <w:color w:val="00B050"/>
+        </w:rPr>
+        <w:t>● Главная страница. (верстка</w:t>
+      </w:r>
+      <w:r>
+        <w:rPr>
+          <w:color w:val="00B050"/>
+          <w:lang w:val="en-US"/>
+        </w:rPr>
+        <w:t xml:space="preserve">, </w:t>
+      </w:r>
+      <w:r>
+        <w:rPr>
+          <w:color w:val="00B050"/>
+        </w:rPr>
+        <w:t>наполнение</w:t>
+      </w:r>
+      <w:r>
+        <w:rPr>
+          <w:color w:val="00B050"/>
         </w:rPr>
         <w:t>)</w:t>
       </w:r>
@@ -80,9 +87,6 @@
     <w:p>
       <w:pPr>
         <w:ind w:firstLine="708"/>
-        <w:rPr>
-          <w:lang w:val="en-US"/>
-        </w:rPr>
       </w:pPr>
       <w:r>
         <w:t xml:space="preserve">○ </w:t>
@@ -151,7 +155,6 @@
       <w:r>
         <w:rPr>
           <w:color w:val="FF0000"/>
-          <w:lang w:val="en-US"/>
         </w:rPr>
         <w:t xml:space="preserve">, </w:t>
       </w:r>

</xml_diff>

<commit_message>
add some filter and sort features
</commit_message>
<xml_diff>
--- a/cite structure.docx
+++ b/cite structure.docx
@@ -30,215 +30,227 @@
       <w:r>
         <w:rPr>
           <w:color w:val="00B050"/>
+        </w:rPr>
+        <w:t xml:space="preserve">, </w:t>
+      </w:r>
+      <w:r>
+        <w:rPr>
+          <w:color w:val="00B050"/>
+        </w:rPr>
+        <w:t>наполнение</w:t>
+      </w:r>
+      <w:r>
+        <w:rPr>
+          <w:color w:val="00B050"/>
+        </w:rPr>
+        <w:t xml:space="preserve">, </w:t>
+      </w:r>
+      <w:r>
+        <w:rPr>
+          <w:color w:val="FF0000"/>
+        </w:rPr>
+        <w:t>поиск по сайту</w:t>
+      </w:r>
+      <w:r>
+        <w:rPr>
+          <w:color w:val="00B050"/>
+        </w:rPr>
+        <w:t>)</w:t>
+      </w:r>
+    </w:p>
+    <w:p>
+      <w:r>
+        <w:t xml:space="preserve">● Каталог с фильтром и сортировкой: </w:t>
+      </w:r>
+    </w:p>
+    <w:p>
+      <w:pPr>
+        <w:ind w:firstLine="708"/>
+      </w:pPr>
+      <w:r>
+        <w:t xml:space="preserve">○ </w:t>
+      </w:r>
+      <w:r>
+        <w:rPr>
+          <w:color w:val="FF0000"/>
+        </w:rPr>
+        <w:t xml:space="preserve">Сам каталог товаров. </w:t>
+      </w:r>
+      <w:r>
+        <w:rPr>
+          <w:color w:val="FF0000"/>
+        </w:rPr>
+        <w:t>(</w:t>
+      </w:r>
+      <w:r>
+        <w:rPr>
+          <w:color w:val="00B050"/>
+        </w:rPr>
+        <w:t>меню каталога, страница каталога, страница товаров</w:t>
+      </w:r>
+      <w:r>
+        <w:rPr>
+          <w:color w:val="FF0000"/>
+        </w:rPr>
+        <w:t>, фильтр)</w:t>
+      </w:r>
+    </w:p>
+    <w:p>
+      <w:pPr>
+        <w:ind w:firstLine="708"/>
+      </w:pPr>
+      <w:r>
+        <w:t xml:space="preserve">○ </w:t>
+      </w:r>
+      <w:r>
+        <w:rPr>
+          <w:color w:val="00B050"/>
+        </w:rPr>
+        <w:t>Детальная страница товара</w:t>
+      </w:r>
+      <w:r>
+        <w:t xml:space="preserve">, </w:t>
+      </w:r>
+      <w:r>
+        <w:rPr>
+          <w:color w:val="00B050"/>
+        </w:rPr>
+        <w:t>с отзывами</w:t>
+      </w:r>
+      <w:r>
+        <w:t xml:space="preserve">. </w:t>
+      </w:r>
+    </w:p>
+    <w:p>
+      <w:r>
+        <w:t xml:space="preserve">● Оформление заказа: </w:t>
+      </w:r>
+    </w:p>
+    <w:p>
+      <w:pPr>
+        <w:ind w:firstLine="708"/>
+      </w:pPr>
+      <w:r>
+        <w:t xml:space="preserve">○ </w:t>
+      </w:r>
+      <w:r>
+        <w:rPr>
+          <w:color w:val="FF0000"/>
+        </w:rPr>
+        <w:t>Корзина.</w:t>
+      </w:r>
+      <w:r>
+        <w:rPr>
+          <w:color w:val="00B050"/>
+        </w:rPr>
+        <w:t xml:space="preserve"> </w:t>
+      </w:r>
+      <w:r>
+        <w:rPr>
+          <w:color w:val="00B050"/>
+        </w:rPr>
+        <w:t>(</w:t>
+      </w:r>
+      <w:r>
+        <w:rPr>
+          <w:color w:val="00B050"/>
+        </w:rPr>
+        <w:t xml:space="preserve">добавление, </w:t>
+      </w:r>
+      <w:r>
+        <w:rPr>
+          <w:color w:val="FF0000"/>
+        </w:rPr>
+        <w:t>удаление</w:t>
+      </w:r>
+      <w:r>
+        <w:rPr>
+          <w:color w:val="FF0000"/>
+        </w:rPr>
+        <w:t xml:space="preserve">, </w:t>
+      </w:r>
+      <w:r>
+        <w:rPr>
+          <w:color w:val="FF0000"/>
+        </w:rPr>
+        <w:t>изменение количества товаров в корзине</w:t>
+      </w:r>
+      <w:r>
+        <w:rPr>
+          <w:color w:val="00B050"/>
+        </w:rPr>
+        <w:t>)</w:t>
+      </w:r>
+    </w:p>
+    <w:p>
+      <w:pPr>
+        <w:ind w:firstLine="708"/>
+        <w:rPr>
+          <w:color w:val="00B050"/>
+        </w:rPr>
+      </w:pPr>
+      <w:r>
+        <w:rPr>
+          <w:color w:val="00B050"/>
+        </w:rPr>
+        <w:t xml:space="preserve">○ Оформление заказа. </w:t>
+      </w:r>
+    </w:p>
+    <w:p>
+      <w:pPr>
+        <w:ind w:firstLine="708"/>
+        <w:rPr>
+          <w:color w:val="FF0000"/>
+        </w:rPr>
+      </w:pPr>
+      <w:r>
+        <w:rPr>
+          <w:color w:val="FF0000"/>
+        </w:rPr>
+        <w:t xml:space="preserve">○ Оплата. </w:t>
+      </w:r>
+      <w:r>
+        <w:rPr>
+          <w:color w:val="FF0000"/>
+        </w:rPr>
+        <w:t xml:space="preserve"> (</w:t>
+      </w:r>
+      <w:r>
+        <w:rPr>
+          <w:color w:val="00B050"/>
+        </w:rPr>
+        <w:t>с указанного счёта</w:t>
+      </w:r>
+      <w:r>
+        <w:rPr>
+          <w:color w:val="FF0000"/>
+        </w:rPr>
+        <w:t xml:space="preserve">, </w:t>
+      </w:r>
+      <w:r>
+        <w:rPr>
+          <w:color w:val="00B050"/>
+        </w:rPr>
+        <w:t>со случайного</w:t>
+      </w:r>
+      <w:r>
+        <w:rPr>
+          <w:color w:val="FF0000"/>
+        </w:rPr>
+        <w:t>)</w:t>
+      </w:r>
+    </w:p>
+    <w:p>
+      <w:r>
+        <w:t xml:space="preserve">● Личный кабинет: </w:t>
+      </w:r>
+    </w:p>
+    <w:p>
+      <w:pPr>
+        <w:ind w:firstLine="708"/>
+        <w:rPr>
+          <w:color w:val="FF0000"/>
           <w:lang w:val="en-US"/>
-        </w:rPr>
-        <w:t xml:space="preserve">, </w:t>
-      </w:r>
-      <w:r>
-        <w:rPr>
-          <w:color w:val="00B050"/>
-        </w:rPr>
-        <w:t>наполнение</w:t>
-      </w:r>
-      <w:r>
-        <w:rPr>
-          <w:color w:val="00B050"/>
-        </w:rPr>
-        <w:t>)</w:t>
-      </w:r>
-    </w:p>
-    <w:p>
-      <w:r>
-        <w:t xml:space="preserve">● Каталог с фильтром и сортировкой: </w:t>
-      </w:r>
-    </w:p>
-    <w:p>
-      <w:pPr>
-        <w:ind w:firstLine="708"/>
-      </w:pPr>
-      <w:r>
-        <w:t xml:space="preserve">○ </w:t>
-      </w:r>
-      <w:r>
-        <w:rPr>
-          <w:color w:val="FF0000"/>
-        </w:rPr>
-        <w:t xml:space="preserve">Сам каталог товаров. </w:t>
-      </w:r>
-      <w:r>
-        <w:rPr>
-          <w:color w:val="FF0000"/>
-        </w:rPr>
-        <w:t>(</w:t>
-      </w:r>
-      <w:r>
-        <w:rPr>
-          <w:color w:val="00B050"/>
-        </w:rPr>
-        <w:t>меню каталога, страница каталога, страница товаров</w:t>
-      </w:r>
-      <w:r>
-        <w:rPr>
-          <w:color w:val="FF0000"/>
-        </w:rPr>
-        <w:t>, фильтр)</w:t>
-      </w:r>
-    </w:p>
-    <w:p>
-      <w:pPr>
-        <w:ind w:firstLine="708"/>
-      </w:pPr>
-      <w:r>
-        <w:t xml:space="preserve">○ </w:t>
-      </w:r>
-      <w:r>
-        <w:rPr>
-          <w:color w:val="00B050"/>
-        </w:rPr>
-        <w:t>Детальная страница товара</w:t>
-      </w:r>
-      <w:r>
-        <w:t xml:space="preserve">, </w:t>
-      </w:r>
-      <w:r>
-        <w:rPr>
-          <w:color w:val="00B050"/>
-        </w:rPr>
-        <w:t>с отзывами</w:t>
-      </w:r>
-      <w:r>
-        <w:t xml:space="preserve">. </w:t>
-      </w:r>
-    </w:p>
-    <w:p>
-      <w:r>
-        <w:t xml:space="preserve">● Оформление заказа: </w:t>
-      </w:r>
-    </w:p>
-    <w:p>
-      <w:pPr>
-        <w:ind w:firstLine="708"/>
-      </w:pPr>
-      <w:r>
-        <w:t xml:space="preserve">○ </w:t>
-      </w:r>
-      <w:r>
-        <w:rPr>
-          <w:color w:val="FF0000"/>
-        </w:rPr>
-        <w:t>Корзина.</w:t>
-      </w:r>
-      <w:r>
-        <w:rPr>
-          <w:color w:val="00B050"/>
-        </w:rPr>
-        <w:t xml:space="preserve"> </w:t>
-      </w:r>
-      <w:r>
-        <w:rPr>
-          <w:color w:val="00B050"/>
-        </w:rPr>
-        <w:t>(</w:t>
-      </w:r>
-      <w:r>
-        <w:rPr>
-          <w:color w:val="00B050"/>
-        </w:rPr>
-        <w:t xml:space="preserve">добавление, </w:t>
-      </w:r>
-      <w:r>
-        <w:rPr>
-          <w:color w:val="FF0000"/>
-        </w:rPr>
-        <w:t>удаление</w:t>
-      </w:r>
-      <w:r>
-        <w:rPr>
-          <w:color w:val="FF0000"/>
-        </w:rPr>
-        <w:t xml:space="preserve">, </w:t>
-      </w:r>
-      <w:r>
-        <w:rPr>
-          <w:color w:val="FF0000"/>
-        </w:rPr>
-        <w:t>изменение количества товаров в корзине</w:t>
-      </w:r>
-      <w:r>
-        <w:rPr>
-          <w:color w:val="00B050"/>
-        </w:rPr>
-        <w:t>)</w:t>
-      </w:r>
-    </w:p>
-    <w:p>
-      <w:pPr>
-        <w:ind w:firstLine="708"/>
-        <w:rPr>
-          <w:color w:val="00B050"/>
-        </w:rPr>
-      </w:pPr>
-      <w:r>
-        <w:rPr>
-          <w:color w:val="00B050"/>
-        </w:rPr>
-        <w:t xml:space="preserve">○ Оформление заказа. </w:t>
-      </w:r>
-    </w:p>
-    <w:p>
-      <w:pPr>
-        <w:ind w:firstLine="708"/>
-        <w:rPr>
-          <w:color w:val="FF0000"/>
-        </w:rPr>
-      </w:pPr>
-      <w:r>
-        <w:rPr>
-          <w:color w:val="FF0000"/>
-        </w:rPr>
-        <w:t xml:space="preserve">○ Оплата. </w:t>
-      </w:r>
-      <w:r>
-        <w:rPr>
-          <w:color w:val="FF0000"/>
-        </w:rPr>
-        <w:t xml:space="preserve"> (</w:t>
-      </w:r>
-      <w:r>
-        <w:rPr>
-          <w:color w:val="00B050"/>
-        </w:rPr>
-        <w:t>с указанного счёта</w:t>
-      </w:r>
-      <w:r>
-        <w:rPr>
-          <w:color w:val="FF0000"/>
-        </w:rPr>
-        <w:t xml:space="preserve">, </w:t>
-      </w:r>
-      <w:r>
-        <w:rPr>
-          <w:color w:val="00B050"/>
-        </w:rPr>
-        <w:t>со случайного</w:t>
-      </w:r>
-      <w:r>
-        <w:rPr>
-          <w:color w:val="FF0000"/>
-        </w:rPr>
-        <w:t>)</w:t>
-      </w:r>
-    </w:p>
-    <w:p>
-      <w:r>
-        <w:t xml:space="preserve">● Личный кабинет: </w:t>
-      </w:r>
-    </w:p>
-    <w:p>
-      <w:pPr>
-        <w:ind w:firstLine="708"/>
-        <w:rPr>
-          <w:color w:val="FF0000"/>
         </w:rPr>
       </w:pPr>
       <w:r>

</xml_diff>

<commit_message>
fix add and remove button for basket
</commit_message>
<xml_diff>
--- a/cite structure.docx
+++ b/cite structure.docx
@@ -90,9 +90,27 @@
       </w:r>
       <w:r>
         <w:rPr>
-          <w:color w:val="FF0000"/>
-        </w:rPr>
-        <w:t>, фильтр)</w:t>
+          <w:color w:val="00B050"/>
+        </w:rPr>
+        <w:t>, фильтр</w:t>
+      </w:r>
+      <w:r>
+        <w:rPr>
+          <w:color w:val="00B050"/>
+        </w:rPr>
+        <w:t xml:space="preserve">, </w:t>
+      </w:r>
+      <w:r>
+        <w:rPr>
+          <w:color w:val="FF0000"/>
+        </w:rPr>
+        <w:t>пагинация</w:t>
+      </w:r>
+      <w:r>
+        <w:rPr>
+          <w:color w:val="FF0000"/>
+        </w:rPr>
+        <w:t>)</w:t>
       </w:r>
     </w:p>
     <w:p>
@@ -131,327 +149,311 @@
         <w:ind w:firstLine="708"/>
       </w:pPr>
       <w:r>
+        <w:rPr>
+          <w:color w:val="00B050"/>
+        </w:rPr>
+        <w:t xml:space="preserve">○ Корзина. </w:t>
+      </w:r>
+      <w:r>
+        <w:rPr>
+          <w:color w:val="00B050"/>
+        </w:rPr>
+        <w:t>(</w:t>
+      </w:r>
+      <w:r>
+        <w:rPr>
+          <w:color w:val="00B050"/>
+        </w:rPr>
+        <w:t>добавление</w:t>
+      </w:r>
+      <w:r>
+        <w:rPr>
+          <w:color w:val="00B050"/>
+        </w:rPr>
+        <w:t>, удаление</w:t>
+      </w:r>
+      <w:r>
+        <w:rPr>
+          <w:color w:val="00B050"/>
+        </w:rPr>
+        <w:t>, изменение количества товаров в корзине</w:t>
+      </w:r>
+      <w:r>
+        <w:rPr>
+          <w:color w:val="00B050"/>
+        </w:rPr>
+        <w:t>)</w:t>
+      </w:r>
+    </w:p>
+    <w:p>
+      <w:pPr>
+        <w:ind w:firstLine="708"/>
+        <w:rPr>
+          <w:color w:val="00B050"/>
+        </w:rPr>
+      </w:pPr>
+      <w:r>
+        <w:rPr>
+          <w:color w:val="00B050"/>
+        </w:rPr>
+        <w:t xml:space="preserve">○ Оформление заказа. </w:t>
+      </w:r>
+    </w:p>
+    <w:p>
+      <w:pPr>
+        <w:ind w:firstLine="708"/>
+        <w:rPr>
+          <w:color w:val="FF0000"/>
+        </w:rPr>
+      </w:pPr>
+      <w:r>
+        <w:rPr>
+          <w:color w:val="FF0000"/>
+        </w:rPr>
+        <w:t xml:space="preserve">○ Оплата. </w:t>
+      </w:r>
+      <w:r>
+        <w:rPr>
+          <w:color w:val="FF0000"/>
+        </w:rPr>
+        <w:t xml:space="preserve"> (</w:t>
+      </w:r>
+      <w:r>
+        <w:rPr>
+          <w:color w:val="00B050"/>
+        </w:rPr>
+        <w:t>с указанного счёта</w:t>
+      </w:r>
+      <w:r>
+        <w:rPr>
+          <w:color w:val="FF0000"/>
+        </w:rPr>
+        <w:t xml:space="preserve">, </w:t>
+      </w:r>
+      <w:r>
+        <w:rPr>
+          <w:color w:val="00B050"/>
+        </w:rPr>
+        <w:t>со случайного</w:t>
+      </w:r>
+      <w:r>
+        <w:rPr>
+          <w:color w:val="FF0000"/>
+        </w:rPr>
+        <w:t>)</w:t>
+      </w:r>
+    </w:p>
+    <w:p>
+      <w:r>
+        <w:t xml:space="preserve">● Личный кабинет: </w:t>
+      </w:r>
+    </w:p>
+    <w:p>
+      <w:pPr>
+        <w:ind w:firstLine="708"/>
+        <w:rPr>
+          <w:color w:val="FF0000"/>
+        </w:rPr>
+      </w:pPr>
+      <w:r>
         <w:t xml:space="preserve">○ </w:t>
       </w:r>
       <w:r>
         <w:rPr>
           <w:color w:val="FF0000"/>
         </w:rPr>
-        <w:t>Корзина.</w:t>
-      </w:r>
-      <w:r>
-        <w:rPr>
-          <w:color w:val="00B050"/>
-        </w:rPr>
+        <w:t>Личный кабинет. (</w:t>
+      </w:r>
+      <w:r>
+        <w:rPr>
+          <w:color w:val="00B050"/>
+        </w:rPr>
+        <w:t>регистрация</w:t>
+      </w:r>
+      <w:r>
+        <w:rPr>
+          <w:color w:val="FF0000"/>
+        </w:rPr>
+        <w:t xml:space="preserve">, </w:t>
+      </w:r>
+      <w:r>
+        <w:rPr>
+          <w:color w:val="00B050"/>
+        </w:rPr>
+        <w:t>авторизация</w:t>
+      </w:r>
+      <w:r>
+        <w:rPr>
+          <w:color w:val="FF0000"/>
+        </w:rPr>
+        <w:t>)</w:t>
+      </w:r>
+    </w:p>
+    <w:p>
+      <w:pPr>
+        <w:ind w:firstLine="708"/>
+        <w:rPr>
+          <w:color w:val="FF0000"/>
+        </w:rPr>
+      </w:pPr>
+      <w:r>
+        <w:rPr>
+          <w:color w:val="FF0000"/>
+        </w:rPr>
+        <w:t xml:space="preserve">○ Профиль. </w:t>
+      </w:r>
+    </w:p>
+    <w:p>
+      <w:pPr>
+        <w:ind w:firstLine="708"/>
+        <w:rPr>
+          <w:color w:val="FF0000"/>
+        </w:rPr>
+      </w:pPr>
+      <w:r>
+        <w:rPr>
+          <w:color w:val="FF0000"/>
+        </w:rPr>
+        <w:t xml:space="preserve">○ История заказов. </w:t>
+      </w:r>
+      <w:r>
+        <w:rPr>
+          <w:color w:val="FF0000"/>
+        </w:rPr>
+        <w:t>(</w:t>
+      </w:r>
+      <w:r>
+        <w:rPr>
+          <w:color w:val="00B050"/>
+        </w:rPr>
+        <w:t xml:space="preserve">последний заказ, список заказов, </w:t>
+      </w:r>
+      <w:r>
+        <w:rPr>
+          <w:color w:val="00B050"/>
+        </w:rPr>
+        <w:t>детали заказа</w:t>
+      </w:r>
+      <w:r>
+        <w:rPr>
+          <w:color w:val="00B050"/>
+        </w:rPr>
+        <w:t xml:space="preserve">, </w:t>
+      </w:r>
+      <w:r>
+        <w:rPr>
+          <w:color w:val="FF0000"/>
+        </w:rPr>
+        <w:t>повторный заказ</w:t>
+      </w:r>
+      <w:r>
+        <w:rPr>
+          <w:color w:val="FF0000"/>
+        </w:rPr>
+        <w:t>)</w:t>
+      </w:r>
+    </w:p>
+    <w:p>
+      <w:r>
+        <w:t>● Административный раздел</w:t>
+      </w:r>
+      <w:r>
+        <w:t xml:space="preserve"> (</w:t>
+      </w:r>
+      <w:r>
+        <w:rPr>
+          <w:color w:val="4472C4" w:themeColor="accent5"/>
+        </w:rPr>
+        <w:t>разобраться с кастомизацией админ панели</w:t>
+      </w:r>
+      <w:r>
+        <w:t>)</w:t>
+      </w:r>
+      <w:r>
+        <w:t xml:space="preserve">: </w:t>
+      </w:r>
+    </w:p>
+    <w:p>
+      <w:pPr>
+        <w:ind w:firstLine="708"/>
+        <w:rPr>
+          <w:color w:val="4472C4" w:themeColor="accent5"/>
+        </w:rPr>
+      </w:pPr>
+      <w:r>
+        <w:rPr>
+          <w:color w:val="4472C4" w:themeColor="accent5"/>
+        </w:rPr>
+        <w:t xml:space="preserve">○ Просмотр и редактирование товаров. </w:t>
+      </w:r>
+      <w:r>
+        <w:rPr>
+          <w:color w:val="4472C4" w:themeColor="accent5"/>
+        </w:rPr>
+        <w:t>(надо улучшить)</w:t>
+      </w:r>
+    </w:p>
+    <w:p>
+      <w:pPr>
+        <w:ind w:firstLine="708"/>
+        <w:rPr>
+          <w:color w:val="4472C4" w:themeColor="accent5"/>
+        </w:rPr>
+      </w:pPr>
+      <w:r>
+        <w:rPr>
+          <w:color w:val="4472C4" w:themeColor="accent5"/>
+        </w:rPr>
+        <w:t xml:space="preserve">○ Просмотр и редактирование заказов. </w:t>
+      </w:r>
+      <w:r>
+        <w:rPr>
+          <w:color w:val="4472C4" w:themeColor="accent5"/>
+        </w:rPr>
+        <w:t xml:space="preserve"> (сделано, но неудобно)</w:t>
+      </w:r>
+    </w:p>
+    <w:p>
+      <w:pPr>
+        <w:ind w:firstLine="708"/>
+        <w:rPr>
+          <w:color w:val="4472C4" w:themeColor="accent5"/>
+        </w:rPr>
+      </w:pPr>
+      <w:r>
+        <w:rPr>
+          <w:color w:val="4472C4" w:themeColor="accent5"/>
+        </w:rPr>
+        <w:t>○ Просмотр и редактирование категорий каталога</w:t>
+      </w:r>
+      <w:r>
+        <w:rPr>
+          <w:color w:val="4472C4" w:themeColor="accent5"/>
+        </w:rPr>
+        <w:t xml:space="preserve"> (сделано, но неудобно)</w:t>
+      </w:r>
+      <w:r>
+        <w:rPr>
+          <w:color w:val="4472C4" w:themeColor="accent5"/>
+        </w:rPr>
+        <w:t>.</w:t>
+      </w:r>
+    </w:p>
+    <w:p>
+      <w:pPr>
+        <w:ind w:firstLine="708"/>
+      </w:pPr>
+      <w:r>
+        <w:rPr>
+          <w:color w:val="FF0000"/>
+        </w:rPr>
+        <w:t>○</w:t>
+      </w:r>
+      <w:r>
         <w:t xml:space="preserve"> </w:t>
       </w:r>
       <w:r>
         <w:rPr>
-          <w:color w:val="00B050"/>
-        </w:rPr>
-        <w:t>(</w:t>
-      </w:r>
-      <w:r>
-        <w:rPr>
-          <w:color w:val="00B050"/>
-        </w:rPr>
-        <w:t xml:space="preserve">добавление, </w:t>
-      </w:r>
-      <w:r>
-        <w:rPr>
-          <w:color w:val="FF0000"/>
-        </w:rPr>
-        <w:t>удаление</w:t>
-      </w:r>
-      <w:r>
-        <w:rPr>
-          <w:color w:val="FF0000"/>
-        </w:rPr>
-        <w:t xml:space="preserve">, </w:t>
-      </w:r>
-      <w:r>
-        <w:rPr>
-          <w:color w:val="FF0000"/>
-        </w:rPr>
-        <w:t>изменение количества товаров в корзине</w:t>
-      </w:r>
-      <w:r>
-        <w:rPr>
-          <w:color w:val="00B050"/>
-        </w:rPr>
-        <w:t>)</w:t>
-      </w:r>
-    </w:p>
-    <w:p>
-      <w:pPr>
-        <w:ind w:firstLine="708"/>
-        <w:rPr>
-          <w:color w:val="00B050"/>
-        </w:rPr>
-      </w:pPr>
-      <w:r>
-        <w:rPr>
-          <w:color w:val="00B050"/>
-        </w:rPr>
-        <w:t xml:space="preserve">○ Оформление заказа. </w:t>
-      </w:r>
-    </w:p>
-    <w:p>
-      <w:pPr>
-        <w:ind w:firstLine="708"/>
-        <w:rPr>
-          <w:color w:val="FF0000"/>
-        </w:rPr>
-      </w:pPr>
-      <w:r>
-        <w:rPr>
-          <w:color w:val="FF0000"/>
-        </w:rPr>
-        <w:t xml:space="preserve">○ Оплата. </w:t>
-      </w:r>
-      <w:r>
-        <w:rPr>
-          <w:color w:val="FF0000"/>
-        </w:rPr>
-        <w:t xml:space="preserve"> (</w:t>
-      </w:r>
-      <w:r>
-        <w:rPr>
-          <w:color w:val="00B050"/>
-        </w:rPr>
-        <w:t>с указанного счёта</w:t>
-      </w:r>
-      <w:r>
-        <w:rPr>
-          <w:color w:val="FF0000"/>
-        </w:rPr>
-        <w:t xml:space="preserve">, </w:t>
-      </w:r>
-      <w:r>
-        <w:rPr>
-          <w:color w:val="00B050"/>
-        </w:rPr>
-        <w:t>со случайного</w:t>
-      </w:r>
-      <w:r>
-        <w:rPr>
-          <w:color w:val="FF0000"/>
-        </w:rPr>
-        <w:t>)</w:t>
-      </w:r>
-    </w:p>
-    <w:p>
-      <w:r>
-        <w:t xml:space="preserve">● Личный кабинет: </w:t>
-      </w:r>
-    </w:p>
-    <w:p>
-      <w:pPr>
-        <w:ind w:firstLine="708"/>
-        <w:rPr>
-          <w:color w:val="FF0000"/>
-          <w:lang w:val="en-US"/>
-        </w:rPr>
-      </w:pPr>
-      <w:r>
-        <w:t xml:space="preserve">○ </w:t>
-      </w:r>
-      <w:r>
-        <w:rPr>
-          <w:color w:val="FF0000"/>
-        </w:rPr>
-        <w:t>Личный кабинет. (</w:t>
-      </w:r>
-      <w:r>
-        <w:rPr>
-          <w:color w:val="00B050"/>
-        </w:rPr>
-        <w:t>регистрация</w:t>
-      </w:r>
-      <w:r>
-        <w:rPr>
-          <w:color w:val="FF0000"/>
-        </w:rPr>
-        <w:t xml:space="preserve">, </w:t>
-      </w:r>
-      <w:r>
-        <w:rPr>
-          <w:color w:val="00B050"/>
-        </w:rPr>
-        <w:t>авторизация</w:t>
-      </w:r>
-      <w:r>
-        <w:rPr>
-          <w:color w:val="FF0000"/>
-        </w:rPr>
-        <w:t>)</w:t>
-      </w:r>
-    </w:p>
-    <w:p>
-      <w:pPr>
-        <w:ind w:firstLine="708"/>
-        <w:rPr>
-          <w:color w:val="FF0000"/>
-        </w:rPr>
-      </w:pPr>
-      <w:r>
-        <w:rPr>
-          <w:color w:val="FF0000"/>
-        </w:rPr>
-        <w:t xml:space="preserve">○ Профиль. </w:t>
-      </w:r>
-    </w:p>
-    <w:p>
-      <w:pPr>
-        <w:ind w:firstLine="708"/>
-        <w:rPr>
-          <w:color w:val="FF0000"/>
-        </w:rPr>
-      </w:pPr>
-      <w:r>
-        <w:rPr>
-          <w:color w:val="FF0000"/>
-        </w:rPr>
-        <w:t xml:space="preserve">○ История заказов. </w:t>
-      </w:r>
-      <w:r>
-        <w:rPr>
-          <w:color w:val="FF0000"/>
-        </w:rPr>
-        <w:t>(</w:t>
-      </w:r>
-      <w:r>
-        <w:rPr>
-          <w:color w:val="00B050"/>
-        </w:rPr>
-        <w:t xml:space="preserve">последний заказ, список заказов, </w:t>
-      </w:r>
-      <w:r>
-        <w:rPr>
-          <w:color w:val="00B050"/>
-        </w:rPr>
-        <w:t>детали заказа</w:t>
-      </w:r>
-      <w:r>
-        <w:rPr>
-          <w:color w:val="00B050"/>
-        </w:rPr>
-        <w:t xml:space="preserve">, </w:t>
-      </w:r>
-      <w:r>
-        <w:rPr>
-          <w:color w:val="FF0000"/>
-        </w:rPr>
-        <w:t>повторный заказ</w:t>
-      </w:r>
-      <w:r>
-        <w:rPr>
-          <w:color w:val="FF0000"/>
-        </w:rPr>
-        <w:t>)</w:t>
-      </w:r>
-    </w:p>
-    <w:p>
-      <w:r>
-        <w:t>● Административный раздел</w:t>
-      </w:r>
-      <w:r>
-        <w:t xml:space="preserve"> (</w:t>
-      </w:r>
-      <w:r>
-        <w:rPr>
-          <w:color w:val="4472C4" w:themeColor="accent5"/>
-        </w:rPr>
-        <w:t>разобраться с кастомизацией админ панели</w:t>
-      </w:r>
-      <w:r>
-        <w:t>)</w:t>
-      </w:r>
-      <w:r>
-        <w:t xml:space="preserve">: </w:t>
-      </w:r>
-    </w:p>
-    <w:p>
-      <w:pPr>
-        <w:ind w:firstLine="708"/>
-        <w:rPr>
-          <w:color w:val="4472C4" w:themeColor="accent5"/>
-        </w:rPr>
-      </w:pPr>
-      <w:r>
-        <w:rPr>
-          <w:color w:val="4472C4" w:themeColor="accent5"/>
-        </w:rPr>
-        <w:t xml:space="preserve">○ Просмотр и редактирование товаров. </w:t>
-      </w:r>
-      <w:r>
-        <w:rPr>
-          <w:color w:val="4472C4" w:themeColor="accent5"/>
-        </w:rPr>
-        <w:t>(надо улучшить)</w:t>
-      </w:r>
-    </w:p>
-    <w:p>
-      <w:pPr>
-        <w:ind w:firstLine="708"/>
-        <w:rPr>
-          <w:color w:val="4472C4" w:themeColor="accent5"/>
-        </w:rPr>
-      </w:pPr>
-      <w:r>
-        <w:rPr>
-          <w:color w:val="4472C4" w:themeColor="accent5"/>
-        </w:rPr>
-        <w:t xml:space="preserve">○ Просмотр и редактирование заказов. </w:t>
-      </w:r>
-      <w:r>
-        <w:rPr>
-          <w:color w:val="4472C4" w:themeColor="accent5"/>
-        </w:rPr>
-        <w:t xml:space="preserve"> (сделано, но неудобно)</w:t>
-      </w:r>
-    </w:p>
-    <w:p>
-      <w:pPr>
-        <w:ind w:firstLine="708"/>
-        <w:rPr>
-          <w:color w:val="4472C4" w:themeColor="accent5"/>
-        </w:rPr>
-      </w:pPr>
-      <w:r>
-        <w:rPr>
-          <w:color w:val="4472C4" w:themeColor="accent5"/>
-        </w:rPr>
-        <w:t>○ Просмотр и редактирование категорий каталога</w:t>
-      </w:r>
-      <w:r>
-        <w:rPr>
-          <w:color w:val="4472C4" w:themeColor="accent5"/>
-        </w:rPr>
-        <w:t xml:space="preserve"> (сделано, но неудобно)</w:t>
-      </w:r>
-      <w:r>
-        <w:rPr>
-          <w:color w:val="4472C4" w:themeColor="accent5"/>
-        </w:rPr>
-        <w:t>.</w:t>
-      </w:r>
-    </w:p>
-    <w:p>
-      <w:pPr>
-        <w:ind w:firstLine="708"/>
-      </w:pPr>
-      <w:r>
-        <w:rPr>
-          <w:color w:val="FF0000"/>
-        </w:rPr>
-        <w:t>○</w:t>
-      </w:r>
-      <w:r>
-        <w:t xml:space="preserve"> </w:t>
-      </w:r>
-      <w:r>
-        <w:rPr>
           <w:color w:val="FF0000"/>
         </w:rPr>
         <w:t xml:space="preserve">Роли на сайте Роли пользователей: </w:t>
@@ -511,6 +513,52 @@
           <w:color w:val="FF0000"/>
         </w:rPr>
         <w:t>● Незарегистрированный пользователь — может просматривать каталоги и собирать корзину.</w:t>
+      </w:r>
+    </w:p>
+    <w:p>
+      <w:pPr>
+        <w:rPr>
+          <w:color w:val="FF0000"/>
+        </w:rPr>
+      </w:pPr>
+    </w:p>
+    <w:p>
+      <w:pPr>
+        <w:rPr>
+          <w:b/>
+          <w:bCs/>
+          <w:color w:val="FF0000"/>
+        </w:rPr>
+      </w:pPr>
+      <w:r>
+        <w:rPr>
+          <w:b/>
+          <w:bCs/>
+          <w:color w:val="FF0000"/>
+        </w:rPr>
+        <w:t>Возможные баги</w:t>
+      </w:r>
+    </w:p>
+    <w:p>
+      <w:pPr>
+        <w:pStyle w:val="a3"/>
+        <w:numPr>
+          <w:ilvl w:val="0"/>
+          <w:numId w:val="1"/>
+        </w:numPr>
+        <w:rPr>
+          <w:b/>
+          <w:bCs/>
+          <w:color w:val="FF0000"/>
+        </w:rPr>
+      </w:pPr>
+      <w:r>
+        <w:rPr>
+          <w:b/>
+          <w:bCs/>
+          <w:color w:val="FF0000"/>
+        </w:rPr>
+        <w:t>При нажатии кнопки обновить возможно повторение пост запроса</w:t>
       </w:r>
     </w:p>
     <w:sectPr>
@@ -521,6 +569,103 @@
     </w:sectPr>
   </w:body>
 </w:document>
+</file>
+
+<file path=word/numbering.xml><?xml version="1.0" encoding="utf-8"?>
+<w:numbering xmlns:wpc="http://schemas.microsoft.com/office/word/2010/wordprocessingCanvas" xmlns:cx="http://schemas.microsoft.com/office/drawing/2014/chartex" xmlns:cx1="http://schemas.microsoft.com/office/drawing/2015/9/8/chartex" xmlns:cx2="http://schemas.microsoft.com/office/drawing/2015/10/21/chartex" xmlns:cx3="http://schemas.microsoft.com/office/drawing/2016/5/9/chartex" xmlns:cx4="http://schemas.microsoft.com/office/drawing/2016/5/10/chartex" xmlns:cx5="http://schemas.microsoft.com/office/drawing/2016/5/11/chartex" xmlns:cx6="http://schemas.microsoft.com/office/drawing/2016/5/12/chartex" xmlns:cx7="http://schemas.microsoft.com/office/drawing/2016/5/13/chartex" xmlns:cx8="http://schemas.microsoft.com/office/drawing/2016/5/14/chartex" xmlns:mc="http://schemas.openxmlformats.org/markup-compatibility/2006" xmlns:aink="http://schemas.microsoft.com/office/drawing/2016/ink" xmlns:am3d="http://schemas.microsoft.com/office/drawing/2017/model3d" xmlns:o="urn:schemas-microsoft-com:office:office" xmlns:r="http://schemas.openxmlformats.org/officeDocument/2006/relationships" xmlns:m="http://schemas.openxmlformats.org/officeDocument/2006/math" xmlns:v="urn:schemas-microsoft-com:vml" xmlns:wp14="http://schemas.microsoft.com/office/word/2010/wordprocessingDrawing" xmlns:wp="http://schemas.openxmlformats.org/drawingml/2006/wordprocessingDrawing" xmlns:w10="urn:schemas-microsoft-com:office:word" xmlns:w="http://schemas.openxmlformats.org/wordprocessingml/2006/main" xmlns:w14="http://schemas.microsoft.com/office/word/2010/wordml" xmlns:w15="http://schemas.microsoft.com/office/word/2012/wordml" xmlns:w16cex="http://schemas.microsoft.com/office/word/2018/wordml/cex" xmlns:w16cid="http://schemas.microsoft.com/office/word/2016/wordml/cid" xmlns:w16="http://schemas.microsoft.com/office/word/2018/wordml" xmlns:w16sdtdh="http://schemas.microsoft.com/office/word/2020/wordml/sdtdatahash" xmlns:w16se="http://schemas.microsoft.com/office/word/2015/wordml/symex" xmlns:wpg="http://schemas.microsoft.com/office/word/2010/wordprocessingGroup" xmlns:wpi="http://schemas.microsoft.com/office/word/2010/wordprocessingInk" xmlns:wne="http://schemas.microsoft.com/office/word/2006/wordml" xmlns:wps="http://schemas.microsoft.com/office/word/2010/wordprocessingShape" mc:Ignorable="w14 w15 w16se w16cid w16 w16cex w16sdtdh wp14">
+  <w:abstractNum w:abstractNumId="0" w15:restartNumberingAfterBreak="0">
+    <w:nsid w:val="172D4326"/>
+    <w:multiLevelType w:val="hybridMultilevel"/>
+    <w:tmpl w:val="6FBAD204"/>
+    <w:lvl w:ilvl="0" w:tplc="A6407F1A">
+      <w:start w:val="1"/>
+      <w:numFmt w:val="decimal"/>
+      <w:lvlText w:val="%1."/>
+      <w:lvlJc w:val="left"/>
+      <w:pPr>
+        <w:ind w:left="1068" w:hanging="360"/>
+      </w:pPr>
+      <w:rPr>
+        <w:rFonts w:hint="default"/>
+      </w:rPr>
+    </w:lvl>
+    <w:lvl w:ilvl="1" w:tplc="04190019" w:tentative="1">
+      <w:start w:val="1"/>
+      <w:numFmt w:val="lowerLetter"/>
+      <w:lvlText w:val="%2."/>
+      <w:lvlJc w:val="left"/>
+      <w:pPr>
+        <w:ind w:left="1788" w:hanging="360"/>
+      </w:pPr>
+    </w:lvl>
+    <w:lvl w:ilvl="2" w:tplc="0419001B" w:tentative="1">
+      <w:start w:val="1"/>
+      <w:numFmt w:val="lowerRoman"/>
+      <w:lvlText w:val="%3."/>
+      <w:lvlJc w:val="right"/>
+      <w:pPr>
+        <w:ind w:left="2508" w:hanging="180"/>
+      </w:pPr>
+    </w:lvl>
+    <w:lvl w:ilvl="3" w:tplc="0419000F" w:tentative="1">
+      <w:start w:val="1"/>
+      <w:numFmt w:val="decimal"/>
+      <w:lvlText w:val="%4."/>
+      <w:lvlJc w:val="left"/>
+      <w:pPr>
+        <w:ind w:left="3228" w:hanging="360"/>
+      </w:pPr>
+    </w:lvl>
+    <w:lvl w:ilvl="4" w:tplc="04190019" w:tentative="1">
+      <w:start w:val="1"/>
+      <w:numFmt w:val="lowerLetter"/>
+      <w:lvlText w:val="%5."/>
+      <w:lvlJc w:val="left"/>
+      <w:pPr>
+        <w:ind w:left="3948" w:hanging="360"/>
+      </w:pPr>
+    </w:lvl>
+    <w:lvl w:ilvl="5" w:tplc="0419001B" w:tentative="1">
+      <w:start w:val="1"/>
+      <w:numFmt w:val="lowerRoman"/>
+      <w:lvlText w:val="%6."/>
+      <w:lvlJc w:val="right"/>
+      <w:pPr>
+        <w:ind w:left="4668" w:hanging="180"/>
+      </w:pPr>
+    </w:lvl>
+    <w:lvl w:ilvl="6" w:tplc="0419000F" w:tentative="1">
+      <w:start w:val="1"/>
+      <w:numFmt w:val="decimal"/>
+      <w:lvlText w:val="%7."/>
+      <w:lvlJc w:val="left"/>
+      <w:pPr>
+        <w:ind w:left="5388" w:hanging="360"/>
+      </w:pPr>
+    </w:lvl>
+    <w:lvl w:ilvl="7" w:tplc="04190019" w:tentative="1">
+      <w:start w:val="1"/>
+      <w:numFmt w:val="lowerLetter"/>
+      <w:lvlText w:val="%8."/>
+      <w:lvlJc w:val="left"/>
+      <w:pPr>
+        <w:ind w:left="6108" w:hanging="360"/>
+      </w:pPr>
+    </w:lvl>
+    <w:lvl w:ilvl="8" w:tplc="0419001B" w:tentative="1">
+      <w:start w:val="1"/>
+      <w:numFmt w:val="lowerRoman"/>
+      <w:lvlText w:val="%9."/>
+      <w:lvlJc w:val="right"/>
+      <w:pPr>
+        <w:ind w:left="6828" w:hanging="180"/>
+      </w:pPr>
+    </w:lvl>
+  </w:abstractNum>
+  <w:num w:numId="1">
+    <w:abstractNumId w:val="0"/>
+  </w:num>
+</w:numbering>
 </file>
 
 <file path=word/styles.xml><?xml version="1.0" encoding="utf-8"?>
@@ -949,6 +1094,17 @@
     <w:semiHidden/>
     <w:unhideWhenUsed/>
   </w:style>
+  <w:style w:type="paragraph" w:styleId="a3">
+    <w:name w:val="List Paragraph"/>
+    <w:basedOn w:val="a"/>
+    <w:uiPriority w:val="34"/>
+    <w:qFormat/>
+    <w:rsid w:val="007117A5"/>
+    <w:pPr>
+      <w:ind w:left="720"/>
+      <w:contextualSpacing/>
+    </w:pPr>
+  </w:style>
 </w:styles>
 </file>
 

</xml_diff>

<commit_message>
fix some bags with purchase, bags on pages and other
</commit_message>
<xml_diff>
--- a/cite structure.docx
+++ b/cite structure.docx
@@ -47,7 +47,7 @@
       </w:r>
       <w:r>
         <w:rPr>
-          <w:color w:val="FF0000"/>
+          <w:color w:val="00B050"/>
         </w:rPr>
         <w:t>поиск по сайту</w:t>
       </w:r>
@@ -66,19 +66,76 @@
     <w:p>
       <w:pPr>
         <w:ind w:firstLine="708"/>
+        <w:rPr>
+          <w:color w:val="00B050"/>
+        </w:rPr>
       </w:pPr>
       <w:r>
         <w:t xml:space="preserve">○ </w:t>
       </w:r>
       <w:r>
         <w:rPr>
-          <w:color w:val="FF0000"/>
-        </w:rPr>
-        <w:t xml:space="preserve">Сам каталог товаров. </w:t>
-      </w:r>
-      <w:r>
-        <w:rPr>
-          <w:color w:val="FF0000"/>
+          <w:color w:val="00B050"/>
+        </w:rPr>
+        <w:t>Сам каталог товаров. (меню каталога, страница каталога, страница товаров, фильтр</w:t>
+      </w:r>
+      <w:r>
+        <w:rPr>
+          <w:color w:val="00B050"/>
+        </w:rPr>
+        <w:t>, пагинация</w:t>
+      </w:r>
+      <w:r>
+        <w:rPr>
+          <w:color w:val="00B050"/>
+        </w:rPr>
+        <w:t>)</w:t>
+      </w:r>
+    </w:p>
+    <w:p>
+      <w:pPr>
+        <w:ind w:firstLine="708"/>
+      </w:pPr>
+      <w:r>
+        <w:t xml:space="preserve">○ </w:t>
+      </w:r>
+      <w:r>
+        <w:rPr>
+          <w:color w:val="00B050"/>
+        </w:rPr>
+        <w:t>Детальная страница товара</w:t>
+      </w:r>
+      <w:r>
+        <w:t xml:space="preserve">, </w:t>
+      </w:r>
+      <w:r>
+        <w:rPr>
+          <w:color w:val="00B050"/>
+        </w:rPr>
+        <w:t>с отзывами</w:t>
+      </w:r>
+      <w:r>
+        <w:t xml:space="preserve">. </w:t>
+      </w:r>
+    </w:p>
+    <w:p>
+      <w:r>
+        <w:t xml:space="preserve">● Оформление заказа: </w:t>
+      </w:r>
+    </w:p>
+    <w:p>
+      <w:pPr>
+        <w:ind w:firstLine="708"/>
+      </w:pPr>
+      <w:r>
+        <w:rPr>
+          <w:color w:val="00B050"/>
+        </w:rPr>
+        <w:t xml:space="preserve">○ Корзина. </w:t>
+      </w:r>
+      <w:r>
+        <w:rPr>
+          <w:color w:val="00B050"/>
         </w:rPr>
         <w:t>(</w:t>
       </w:r>
@@ -86,25 +143,99 @@
         <w:rPr>
           <w:color w:val="00B050"/>
         </w:rPr>
-        <w:t>меню каталога, страница каталога, страница товаров</w:t>
-      </w:r>
-      <w:r>
-        <w:rPr>
-          <w:color w:val="00B050"/>
-        </w:rPr>
-        <w:t>, фильтр</w:t>
-      </w:r>
-      <w:r>
-        <w:rPr>
-          <w:color w:val="00B050"/>
+        <w:t>добавление</w:t>
+      </w:r>
+      <w:r>
+        <w:rPr>
+          <w:color w:val="00B050"/>
+        </w:rPr>
+        <w:t>, удаление</w:t>
+      </w:r>
+      <w:r>
+        <w:rPr>
+          <w:color w:val="00B050"/>
+        </w:rPr>
+        <w:t>, изменение количества товаров в корзине</w:t>
+      </w:r>
+      <w:r>
+        <w:rPr>
+          <w:color w:val="00B050"/>
+        </w:rPr>
+        <w:t>)</w:t>
+      </w:r>
+    </w:p>
+    <w:p>
+      <w:pPr>
+        <w:ind w:firstLine="708"/>
+        <w:rPr>
+          <w:color w:val="00B050"/>
+        </w:rPr>
+      </w:pPr>
+      <w:r>
+        <w:rPr>
+          <w:color w:val="00B050"/>
+        </w:rPr>
+        <w:t xml:space="preserve">○ Оформление заказа. </w:t>
+      </w:r>
+    </w:p>
+    <w:p>
+      <w:pPr>
+        <w:ind w:firstLine="708"/>
+        <w:rPr>
+          <w:color w:val="00B050"/>
+        </w:rPr>
+      </w:pPr>
+      <w:r>
+        <w:rPr>
+          <w:color w:val="00B050"/>
+        </w:rPr>
+        <w:t xml:space="preserve">○ Оплата. </w:t>
+      </w:r>
+      <w:r>
+        <w:rPr>
+          <w:color w:val="00B050"/>
+        </w:rPr>
+        <w:t xml:space="preserve"> (с указанного счёта, со случайного)</w:t>
+      </w:r>
+    </w:p>
+    <w:p>
+      <w:r>
+        <w:t xml:space="preserve">● Личный кабинет: </w:t>
+      </w:r>
+    </w:p>
+    <w:p>
+      <w:pPr>
+        <w:ind w:firstLine="708"/>
+        <w:rPr>
+          <w:color w:val="FF0000"/>
+        </w:rPr>
+      </w:pPr>
+      <w:r>
+        <w:t xml:space="preserve">○ </w:t>
+      </w:r>
+      <w:r>
+        <w:rPr>
+          <w:color w:val="FF0000"/>
+        </w:rPr>
+        <w:t>Личный кабинет. (</w:t>
+      </w:r>
+      <w:r>
+        <w:rPr>
+          <w:color w:val="00B050"/>
+        </w:rPr>
+        <w:t>регистрация</w:t>
+      </w:r>
+      <w:r>
+        <w:rPr>
+          <w:color w:val="FF0000"/>
         </w:rPr>
         <w:t xml:space="preserve">, </w:t>
       </w:r>
       <w:r>
         <w:rPr>
-          <w:color w:val="FF0000"/>
-        </w:rPr>
-        <w:t>пагинация</w:t>
+          <w:color w:val="00B050"/>
+        </w:rPr>
+        <w:t>авторизация</w:t>
       </w:r>
       <w:r>
         <w:rPr>
@@ -116,191 +247,35 @@
     <w:p>
       <w:pPr>
         <w:ind w:firstLine="708"/>
-      </w:pPr>
-      <w:r>
-        <w:t xml:space="preserve">○ </w:t>
-      </w:r>
-      <w:r>
-        <w:rPr>
-          <w:color w:val="00B050"/>
-        </w:rPr>
-        <w:t>Детальная страница товара</w:t>
-      </w:r>
-      <w:r>
-        <w:t xml:space="preserve">, </w:t>
-      </w:r>
-      <w:r>
-        <w:rPr>
-          <w:color w:val="00B050"/>
-        </w:rPr>
-        <w:t>с отзывами</w:t>
-      </w:r>
-      <w:r>
-        <w:t xml:space="preserve">. </w:t>
-      </w:r>
-    </w:p>
-    <w:p>
-      <w:r>
-        <w:t xml:space="preserve">● Оформление заказа: </w:t>
-      </w:r>
-    </w:p>
-    <w:p>
-      <w:pPr>
-        <w:ind w:firstLine="708"/>
-      </w:pPr>
-      <w:r>
-        <w:rPr>
-          <w:color w:val="00B050"/>
-        </w:rPr>
-        <w:t xml:space="preserve">○ Корзина. </w:t>
-      </w:r>
-      <w:r>
-        <w:rPr>
-          <w:color w:val="00B050"/>
+        <w:rPr>
+          <w:color w:val="FF0000"/>
+        </w:rPr>
+      </w:pPr>
+      <w:r>
+        <w:rPr>
+          <w:color w:val="FF0000"/>
+        </w:rPr>
+        <w:t xml:space="preserve">○ Профиль. </w:t>
+      </w:r>
+      <w:r>
+        <w:rPr>
+          <w:color w:val="FF0000"/>
         </w:rPr>
         <w:t>(</w:t>
       </w:r>
-      <w:r>
-        <w:rPr>
-          <w:color w:val="00B050"/>
-        </w:rPr>
-        <w:t>добавление</w:t>
-      </w:r>
-      <w:r>
-        <w:rPr>
-          <w:color w:val="00B050"/>
-        </w:rPr>
-        <w:t>, удаление</w:t>
-      </w:r>
-      <w:r>
-        <w:rPr>
-          <w:color w:val="00B050"/>
-        </w:rPr>
-        <w:t>, изменение количества товаров в корзине</w:t>
-      </w:r>
-      <w:r>
-        <w:rPr>
-          <w:color w:val="00B050"/>
-        </w:rPr>
-        <w:t>)</w:t>
-      </w:r>
-    </w:p>
-    <w:p>
-      <w:pPr>
-        <w:ind w:firstLine="708"/>
-        <w:rPr>
-          <w:color w:val="00B050"/>
-        </w:rPr>
-      </w:pPr>
-      <w:r>
-        <w:rPr>
-          <w:color w:val="00B050"/>
-        </w:rPr>
-        <w:t xml:space="preserve">○ Оформление заказа. </w:t>
-      </w:r>
-    </w:p>
-    <w:p>
-      <w:pPr>
-        <w:ind w:firstLine="708"/>
-        <w:rPr>
-          <w:color w:val="FF0000"/>
-        </w:rPr>
-      </w:pPr>
-      <w:r>
-        <w:rPr>
-          <w:color w:val="FF0000"/>
-        </w:rPr>
-        <w:t xml:space="preserve">○ Оплата. </w:t>
-      </w:r>
-      <w:r>
-        <w:rPr>
-          <w:color w:val="FF0000"/>
-        </w:rPr>
-        <w:t xml:space="preserve"> (</w:t>
-      </w:r>
-      <w:r>
-        <w:rPr>
-          <w:color w:val="00B050"/>
-        </w:rPr>
-        <w:t>с указанного счёта</w:t>
-      </w:r>
-      <w:r>
-        <w:rPr>
-          <w:color w:val="FF0000"/>
-        </w:rPr>
-        <w:t xml:space="preserve">, </w:t>
-      </w:r>
-      <w:r>
-        <w:rPr>
-          <w:color w:val="00B050"/>
-        </w:rPr>
-        <w:t>со случайного</w:t>
-      </w:r>
-      <w:r>
-        <w:rPr>
-          <w:color w:val="FF0000"/>
-        </w:rPr>
-        <w:t>)</w:t>
-      </w:r>
-    </w:p>
-    <w:p>
-      <w:r>
-        <w:t xml:space="preserve">● Личный кабинет: </w:t>
-      </w:r>
-    </w:p>
-    <w:p>
-      <w:pPr>
-        <w:ind w:firstLine="708"/>
-        <w:rPr>
-          <w:color w:val="FF0000"/>
-        </w:rPr>
-      </w:pPr>
-      <w:r>
-        <w:t xml:space="preserve">○ </w:t>
-      </w:r>
-      <w:r>
-        <w:rPr>
-          <w:color w:val="FF0000"/>
-        </w:rPr>
-        <w:t>Личный кабинет. (</w:t>
-      </w:r>
-      <w:r>
-        <w:rPr>
-          <w:color w:val="00B050"/>
-        </w:rPr>
-        <w:t>регистрация</w:t>
-      </w:r>
-      <w:r>
-        <w:rPr>
-          <w:color w:val="FF0000"/>
-        </w:rPr>
-        <w:t xml:space="preserve">, </w:t>
-      </w:r>
-      <w:r>
-        <w:rPr>
-          <w:color w:val="00B050"/>
-        </w:rPr>
-        <w:t>авторизация</w:t>
-      </w:r>
-      <w:r>
-        <w:rPr>
-          <w:color w:val="FF0000"/>
-        </w:rPr>
-        <w:t>)</w:t>
-      </w:r>
-    </w:p>
-    <w:p>
-      <w:pPr>
-        <w:ind w:firstLine="708"/>
-        <w:rPr>
-          <w:color w:val="FF0000"/>
-        </w:rPr>
-      </w:pPr>
-      <w:r>
-        <w:rPr>
-          <w:color w:val="FF0000"/>
-        </w:rPr>
-        <w:t xml:space="preserve">○ Профиль. </w:t>
+      <w:proofErr w:type="spellStart"/>
+      <w:r>
+        <w:rPr>
+          <w:color w:val="FF0000"/>
+        </w:rPr>
+        <w:t>аватарка</w:t>
+      </w:r>
+      <w:proofErr w:type="spellEnd"/>
+      <w:r>
+        <w:rPr>
+          <w:color w:val="FF0000"/>
+        </w:rPr>
+        <w:t>, смена пароля)</w:t>
       </w:r>
     </w:p>
     <w:p>
@@ -559,6 +534,65 @@
           <w:color w:val="FF0000"/>
         </w:rPr>
         <w:t>При нажатии кнопки обновить возможно повторение пост запроса</w:t>
+      </w:r>
+    </w:p>
+    <w:p>
+      <w:pPr>
+        <w:pStyle w:val="a3"/>
+        <w:numPr>
+          <w:ilvl w:val="0"/>
+          <w:numId w:val="1"/>
+        </w:numPr>
+        <w:rPr>
+          <w:b/>
+          <w:bCs/>
+          <w:color w:val="FF0000"/>
+        </w:rPr>
+      </w:pPr>
+      <w:r>
+        <w:rPr>
+          <w:b/>
+          <w:bCs/>
+          <w:color w:val="FF0000"/>
+        </w:rPr>
+        <w:t xml:space="preserve">При отсутствии личного кабинета для </w:t>
+      </w:r>
+      <w:proofErr w:type="spellStart"/>
+      <w:r>
+        <w:rPr>
+          <w:b/>
+          <w:bCs/>
+          <w:color w:val="FF0000"/>
+        </w:rPr>
+        <w:t>залогинненого</w:t>
+      </w:r>
+      <w:proofErr w:type="spellEnd"/>
+      <w:r>
+        <w:rPr>
+          <w:b/>
+          <w:bCs/>
+          <w:color w:val="FF0000"/>
+        </w:rPr>
+        <w:t xml:space="preserve"> пользователя (после применения команды </w:t>
+      </w:r>
+      <w:proofErr w:type="spellStart"/>
+      <w:r>
+        <w:rPr>
+          <w:b/>
+          <w:bCs/>
+          <w:color w:val="FF0000"/>
+          <w:lang w:val="en-US"/>
+        </w:rPr>
+        <w:t>createsuperuser</w:t>
+      </w:r>
+      <w:proofErr w:type="spellEnd"/>
+      <w:r>
+        <w:rPr>
+          <w:b/>
+          <w:bCs/>
+          <w:color w:val="FF0000"/>
+        </w:rPr>
+        <w:t>)</w:t>
       </w:r>
     </w:p>
     <w:sectPr>

</xml_diff>

<commit_message>
add avatar for user
</commit_message>
<xml_diff>
--- a/cite structure.docx
+++ b/cite structure.docx
@@ -80,7 +80,6 @@
         <w:ind w:firstLine="708"/>
         <w:rPr>
           <w:color w:val="00B050"/>
-          <w:lang w:val="en-US"/>
         </w:rPr>
       </w:pPr>
       <w:r>
@@ -220,87 +219,54 @@
       <w:pPr>
         <w:ind w:firstLine="708"/>
         <w:rPr>
-          <w:color w:val="FF0000"/>
-        </w:rPr>
-      </w:pPr>
-      <w:r>
-        <w:t xml:space="preserve">○ </w:t>
-      </w:r>
-      <w:r>
-        <w:rPr>
-          <w:color w:val="FF0000"/>
-        </w:rPr>
-        <w:t>Личный кабинет. (</w:t>
-      </w:r>
-      <w:r>
-        <w:rPr>
-          <w:color w:val="00B050"/>
-        </w:rPr>
-        <w:t>регистрация</w:t>
-      </w:r>
-      <w:r>
-        <w:rPr>
-          <w:color w:val="FF0000"/>
-        </w:rPr>
-        <w:t xml:space="preserve">, </w:t>
-      </w:r>
-      <w:r>
-        <w:rPr>
-          <w:color w:val="00B050"/>
-        </w:rPr>
-        <w:t>авторизация</w:t>
-      </w:r>
-      <w:r>
-        <w:rPr>
-          <w:color w:val="00B050"/>
-        </w:rPr>
-        <w:t xml:space="preserve">, </w:t>
-      </w:r>
-      <w:r>
-        <w:rPr>
-          <w:color w:val="FF0000"/>
-        </w:rPr>
-        <w:t>история просмотров</w:t>
+          <w:color w:val="00B050"/>
+        </w:rPr>
+      </w:pPr>
+      <w:r>
+        <w:rPr>
+          <w:color w:val="00B050"/>
+        </w:rPr>
+        <w:t>○ Личный кабинет. (регистрация, авторизация)</w:t>
+      </w:r>
+    </w:p>
+    <w:p>
+      <w:pPr>
+        <w:ind w:firstLine="708"/>
+        <w:rPr>
+          <w:color w:val="FF0000"/>
+        </w:rPr>
+      </w:pPr>
+      <w:r>
+        <w:rPr>
+          <w:color w:val="FF0000"/>
+        </w:rPr>
+        <w:t xml:space="preserve">○ Профиль. </w:t>
+      </w:r>
+      <w:r>
+        <w:rPr>
+          <w:color w:val="FF0000"/>
+        </w:rPr>
+        <w:t>(</w:t>
+      </w:r>
+      <w:proofErr w:type="spellStart"/>
+      <w:r>
+        <w:rPr>
+          <w:color w:val="FF0000"/>
+        </w:rPr>
+        <w:t>аватарка</w:t>
+      </w:r>
+      <w:proofErr w:type="spellEnd"/>
+      <w:r>
+        <w:rPr>
+          <w:color w:val="00B050"/>
+        </w:rPr>
+        <w:t>, смена пароля</w:t>
       </w:r>
       <w:r>
         <w:rPr>
           <w:color w:val="FF0000"/>
         </w:rPr>
         <w:t>)</w:t>
-      </w:r>
-    </w:p>
-    <w:p>
-      <w:pPr>
-        <w:ind w:firstLine="708"/>
-        <w:rPr>
-          <w:color w:val="FF0000"/>
-        </w:rPr>
-      </w:pPr>
-      <w:r>
-        <w:rPr>
-          <w:color w:val="FF0000"/>
-        </w:rPr>
-        <w:t xml:space="preserve">○ Профиль. </w:t>
-      </w:r>
-      <w:r>
-        <w:rPr>
-          <w:color w:val="FF0000"/>
-        </w:rPr>
-        <w:t>(</w:t>
-      </w:r>
-      <w:proofErr w:type="spellStart"/>
-      <w:r>
-        <w:rPr>
-          <w:color w:val="FF0000"/>
-        </w:rPr>
-        <w:t>аватарка</w:t>
-      </w:r>
-      <w:proofErr w:type="spellEnd"/>
-      <w:r>
-        <w:rPr>
-          <w:color w:val="FF0000"/>
-        </w:rPr>
-        <w:t>, смена пароля)</w:t>
       </w:r>
     </w:p>
     <w:p>
@@ -597,6 +563,20 @@
         </w:rPr>
         <w:t>)</w:t>
       </w:r>
+    </w:p>
+    <w:p>
+      <w:pPr>
+        <w:pStyle w:val="a3"/>
+        <w:numPr>
+          <w:ilvl w:val="0"/>
+          <w:numId w:val="1"/>
+        </w:numPr>
+        <w:rPr>
+          <w:b/>
+          <w:bCs/>
+          <w:color w:val="FF0000"/>
+        </w:rPr>
+      </w:pPr>
     </w:p>
     <w:sectPr>
       <w:pgSz w:w="11906" w:h="16838"/>

</xml_diff>